<commit_message>
Last edit of program - 10:28am
</commit_message>
<xml_diff>
--- a/receipt.docx
+++ b/receipt.docx
@@ -18,11 +18,14 @@
       </w:r>
     </w:p>
     <w:p>
-      <w:pPr>
-        <w:jc w:val="center"/>
-      </w:pPr>
       <w:r>
-        <w:t>================================================</w:t>
+        <w:rPr>
+          <w:b/>
+        </w:rPr>
+        <w:t xml:space="preserve">OWNED BY: </w:t>
+      </w:r>
+      <w:r>
+        <w:t>MOON HEY INC.</w:t>
       </w:r>
     </w:p>
     <w:p>
@@ -30,7 +33,47 @@
         <w:jc w:val="center"/>
       </w:pPr>
       <w:r>
-        <w:t>Sales Invoice</w:t>
+        <w:t xml:space="preserve">                848-A BANAWE STREET SIENNA</w:t>
+      </w:r>
+    </w:p>
+    <w:p>
+      <w:pPr>
+        <w:jc w:val="center"/>
+      </w:pPr>
+      <w:r>
+        <w:t xml:space="preserve">                QUEZON CITY - 00002 NCR,</w:t>
+      </w:r>
+    </w:p>
+    <w:p>
+      <w:pPr>
+        <w:jc w:val="center"/>
+      </w:pPr>
+      <w:r>
+        <w:t xml:space="preserve">                SECOND DISTRICT</w:t>
+      </w:r>
+    </w:p>
+    <w:p>
+      <w:pPr>
+        <w:jc w:val="center"/>
+      </w:pPr>
+      <w:r>
+        <w:t xml:space="preserve">                BILL</w:t>
+      </w:r>
+    </w:p>
+    <w:p>
+      <w:pPr>
+        <w:jc w:val="center"/>
+      </w:pPr>
+    </w:p>
+    <w:p>
+      <w:r>
+        <w:rPr>
+          <w:b/>
+        </w:rPr>
+        <w:t xml:space="preserve">OR#: </w:t>
+      </w:r>
+      <w:r>
+        <w:t>POS20240708014</w:t>
       </w:r>
     </w:p>
     <w:p>
@@ -38,10 +81,10 @@
         <w:rPr>
           <w:b/>
         </w:rPr>
-        <w:t xml:space="preserve">Date &amp; Time: </w:t>
+        <w:t xml:space="preserve">DATE/TIME: </w:t>
       </w:r>
       <w:r>
-        <w:t>July 8, 2024, 09:10:03 AM</w:t>
+        <w:t>2024-07-08  10:05:29 am</w:t>
       </w:r>
     </w:p>
     <w:p>
@@ -49,10 +92,10 @@
         <w:rPr>
           <w:b/>
         </w:rPr>
-        <w:t xml:space="preserve">Order ID: </w:t>
+        <w:t xml:space="preserve">CASHIER: </w:t>
       </w:r>
       <w:r>
-        <w:t>POS20240708013</w:t>
+        <w:t>Leah Desiree</w:t>
       </w:r>
     </w:p>
     <w:p>
@@ -60,18 +103,23 @@
         <w:rPr>
           <w:b/>
         </w:rPr>
-        <w:t xml:space="preserve">Customer Name: </w:t>
+        <w:t xml:space="preserve">CUSTOMER NAME: </w:t>
       </w:r>
       <w:r>
-        <w:t>Jacob</w:t>
+        <w:t>leah</w:t>
       </w:r>
     </w:p>
     <w:p>
       <w:pPr>
         <w:jc w:val="center"/>
       </w:pPr>
+    </w:p>
+    <w:p>
+      <w:pPr>
+        <w:jc w:val="center"/>
+      </w:pPr>
       <w:r>
-        <w:t>Package Details</w:t>
+        <w:t xml:space="preserve">                DESCRIPTION</w:t>
       </w:r>
     </w:p>
     <w:p>
@@ -79,7 +127,7 @@
         <w:rPr>
           <w:b/>
         </w:rPr>
-        <w:t xml:space="preserve">Package Type: </w:t>
+        <w:t xml:space="preserve">PACKAGE: </w:t>
       </w:r>
       <w:r>
         <w:t>Grill</w:t>
@@ -90,10 +138,10 @@
         <w:rPr>
           <w:b/>
         </w:rPr>
-        <w:t xml:space="preserve">Guest Pax: </w:t>
+        <w:t xml:space="preserve">PAX: </w:t>
       </w:r>
       <w:r>
-        <w:t>1</w:t>
+        <w:t>2</w:t>
       </w:r>
     </w:p>
     <w:p>
@@ -101,10 +149,10 @@
         <w:rPr>
           <w:b/>
         </w:rPr>
-        <w:t xml:space="preserve">Price: </w:t>
+        <w:t xml:space="preserve">Order Type: </w:t>
       </w:r>
       <w:r>
-        <w:t>709.00</w:t>
+        <w:t>Package</w:t>
       </w:r>
     </w:p>
     <w:p>
@@ -112,10 +160,10 @@
         <w:rPr>
           <w:b/>
         </w:rPr>
-        <w:t xml:space="preserve">VAT (12%): </w:t>
+        <w:t xml:space="preserve">Soup Variation: </w:t>
       </w:r>
       <w:r>
-        <w:t>85.08</w:t>
+        <w:t>N/A</w:t>
       </w:r>
     </w:p>
     <w:p>
@@ -123,21 +171,28 @@
         <w:rPr>
           <w:b/>
         </w:rPr>
-        <w:t xml:space="preserve">Discount: </w:t>
+        <w:t xml:space="preserve">Priority Order: </w:t>
       </w:r>
       <w:r>
-        <w:t>0.00</w:t>
+        <w:t>Non-Priority</w:t>
       </w:r>
     </w:p>
     <w:p>
+      <w:pPr>
+        <w:jc w:val="center"/>
+      </w:pPr>
+    </w:p>
+    <w:p>
+      <w:pPr>
+        <w:jc w:val="center"/>
+      </w:pPr>
+    </w:p>
+    <w:p>
+      <w:pPr>
+        <w:jc w:val="center"/>
+      </w:pPr>
       <w:r>
-        <w:rPr>
-          <w:b/>
-        </w:rPr>
-        <w:t xml:space="preserve">Total Amount: </w:t>
-      </w:r>
-      <w:r>
-        <w:t>709.00</w:t>
+        <w:t xml:space="preserve">                -------------------------------------------------------------</w:t>
       </w:r>
     </w:p>
     <w:p>
@@ -145,7 +200,79 @@
         <w:jc w:val="center"/>
       </w:pPr>
       <w:r>
-        <w:t>================================================</w:t>
+        <w:t xml:space="preserve">                -------------------------------------------------------------</w:t>
+      </w:r>
+    </w:p>
+    <w:p>
+      <w:pPr>
+        <w:jc w:val="center"/>
+      </w:pPr>
+      <w:r>
+        <w:t xml:space="preserve">                </w:t>
+      </w:r>
+    </w:p>
+    <w:p>
+      <w:pPr>
+        <w:jc w:val="center"/>
+      </w:pPr>
+      <w:r>
+        <w:t xml:space="preserve">                THIS DOCUMENT IS NOT VALID</w:t>
+      </w:r>
+    </w:p>
+    <w:p>
+      <w:pPr>
+        <w:jc w:val="center"/>
+      </w:pPr>
+      <w:r>
+        <w:t xml:space="preserve">                FOR CLAIM OF INPUT TAX</w:t>
+      </w:r>
+    </w:p>
+    <w:p>
+      <w:pPr>
+        <w:jc w:val="center"/>
+      </w:pPr>
+    </w:p>
+    <w:p>
+      <w:pPr>
+        <w:jc w:val="center"/>
+      </w:pPr>
+    </w:p>
+    <w:p>
+      <w:pPr>
+        <w:jc w:val="center"/>
+      </w:pPr>
+    </w:p>
+    <w:p>
+      <w:pPr>
+        <w:jc w:val="center"/>
+      </w:pPr>
+    </w:p>
+    <w:p>
+      <w:pPr>
+        <w:jc w:val="center"/>
+      </w:pPr>
+    </w:p>
+    <w:p>
+      <w:pPr>
+        <w:jc w:val="center"/>
+      </w:pPr>
+    </w:p>
+    <w:p>
+      <w:pPr>
+        <w:jc w:val="center"/>
+      </w:pPr>
+    </w:p>
+    <w:p>
+      <w:pPr>
+        <w:jc w:val="center"/>
+      </w:pPr>
+    </w:p>
+    <w:p>
+      <w:pPr>
+        <w:jc w:val="center"/>
+      </w:pPr>
+      <w:r>
+        <w:t xml:space="preserve">                </w:t>
       </w:r>
     </w:p>
     <w:p>
@@ -158,7 +285,7 @@
     </w:p>
     <w:sectPr>
       <w:pgSz w:w="4535" w:h="16834"/>
-      <w:pgMar w:top="0" w:right="283" w:bottom="0" w:left="283" w:header="720" w:footer="720" w:gutter="0"/>
+      <w:pgMar w:top="283" w:right="283" w:bottom="0" w:left="283" w:header="720" w:footer="720" w:gutter="0"/>
       <w:cols w:space="720"/>
       <w:docGrid w:linePitch="360"/>
     </w:sectPr>

</xml_diff>

<commit_message>
last edit for this summer term. FINALLY
LAST LAST COMMIT
</commit_message>
<xml_diff>
--- a/receipt.docx
+++ b/receipt.docx
@@ -73,7 +73,7 @@
         <w:t xml:space="preserve">OR#: </w:t>
       </w:r>
       <w:r>
-        <w:t>POS20240708014</w:t>
+        <w:t>POS20240710001</w:t>
       </w:r>
     </w:p>
     <w:p>
@@ -84,7 +84,7 @@
         <w:t xml:space="preserve">DATE/TIME: </w:t>
       </w:r>
       <w:r>
-        <w:t>2024-07-08  10:05:29 am</w:t>
+        <w:t>2024-07-10  10:10:05 am</w:t>
       </w:r>
     </w:p>
     <w:p>
@@ -106,7 +106,7 @@
         <w:t xml:space="preserve">CUSTOMER NAME: </w:t>
       </w:r>
       <w:r>
-        <w:t>leah</w:t>
+        <w:t>John</w:t>
       </w:r>
     </w:p>
     <w:p>

</xml_diff>